<commit_message>
enunciado terminado en teoría
</commit_message>
<xml_diff>
--- a/Jorge y Miguel.docx
+++ b/Jorge y Miguel.docx
@@ -1,6 +1,6 @@
 
 <file path=word/document.xml><?xml version="1.0" encoding="utf-8"?>
-<w:document xmlns:wpc="http://schemas.microsoft.com/office/word/2010/wordprocessingCanvas" xmlns:cx="http://schemas.microsoft.com/office/drawing/2014/chartex" xmlns:cx1="http://schemas.microsoft.com/office/drawing/2015/9/8/chartex" xmlns:cx2="http://schemas.microsoft.com/office/drawing/2015/10/21/chartex" xmlns:cx3="http://schemas.microsoft.com/office/drawing/2016/5/9/chartex" xmlns:cx4="http://schemas.microsoft.com/office/drawing/2016/5/10/chartex" xmlns:cx5="http://schemas.microsoft.com/office/drawing/2016/5/11/chartex" xmlns:cx6="http://schemas.microsoft.com/office/drawing/2016/5/12/chartex" xmlns:cx7="http://schemas.microsoft.com/office/drawing/2016/5/13/chartex" xmlns:cx8="http://schemas.microsoft.com/office/drawing/2016/5/14/chartex" xmlns:mc="http://schemas.openxmlformats.org/markup-compatibility/2006" xmlns:aink="http://schemas.microsoft.com/office/drawing/2016/ink" xmlns:am3d="http://schemas.microsoft.com/office/drawing/2017/model3d" xmlns:o="urn:schemas-microsoft-com:office:office" xmlns:oel="http://schemas.microsoft.com/office/2019/extlst" xmlns:r="http://schemas.openxmlformats.org/officeDocument/2006/relationships" xmlns:m="http://schemas.openxmlformats.org/officeDocument/2006/math" xmlns:v="urn:schemas-microsoft-com:vml" xmlns:wp14="http://schemas.microsoft.com/office/word/2010/wordprocessingDrawing" xmlns:wp="http://schemas.openxmlformats.org/drawingml/2006/wordprocessingDrawing" xmlns:w10="urn:schemas-microsoft-com:office:word" xmlns:w="http://schemas.openxmlformats.org/wordprocessingml/2006/main" xmlns:w14="http://schemas.microsoft.com/office/word/2010/wordml" xmlns:w15="http://schemas.microsoft.com/office/word/2012/wordml" xmlns:w16cex="http://schemas.microsoft.com/office/word/2018/wordml/cex" xmlns:w16cid="http://schemas.microsoft.com/office/word/2016/wordml/cid" xmlns:w16="http://schemas.microsoft.com/office/word/2018/wordml" xmlns:w16du="http://schemas.microsoft.com/office/word/2023/wordml/word16du" xmlns:w16sdtdh="http://schemas.microsoft.com/office/word/2020/wordml/sdtdatahash" xmlns:w16se="http://schemas.microsoft.com/office/word/2015/wordml/symex" xmlns:wpg="http://schemas.microsoft.com/office/word/2010/wordprocessingGroup" xmlns:wpi="http://schemas.microsoft.com/office/word/2010/wordprocessingInk" xmlns:wne="http://schemas.microsoft.com/office/word/2006/wordml" xmlns:wps="http://schemas.microsoft.com/office/word/2010/wordprocessingShape" mc:Ignorable="w14 w15 w16se w16cid w16 w16cex w16sdtdh w16du wp14">
+<w:document xmlns:wpc="http://schemas.microsoft.com/office/word/2010/wordprocessingCanvas" xmlns:cx="http://schemas.microsoft.com/office/drawing/2014/chartex" xmlns:mc="http://schemas.openxmlformats.org/markup-compatibility/2006" xmlns:o="urn:schemas-microsoft-com:office:office" xmlns:r="http://schemas.openxmlformats.org/officeDocument/2006/relationships" xmlns:m="http://schemas.openxmlformats.org/officeDocument/2006/math" xmlns:v="urn:schemas-microsoft-com:vml" xmlns:wp14="http://schemas.microsoft.com/office/word/2010/wordprocessingDrawing" xmlns:wp="http://schemas.openxmlformats.org/drawingml/2006/wordprocessingDrawing" xmlns:w10="urn:schemas-microsoft-com:office:word" xmlns:w="http://schemas.openxmlformats.org/wordprocessingml/2006/main" xmlns:w14="http://schemas.microsoft.com/office/word/2010/wordml" xmlns:w15="http://schemas.microsoft.com/office/word/2012/wordml" xmlns:w16se="http://schemas.microsoft.com/office/word/2015/wordml/symex" xmlns:wpg="http://schemas.microsoft.com/office/word/2010/wordprocessingGroup" xmlns:wpi="http://schemas.microsoft.com/office/word/2010/wordprocessingInk" xmlns:wne="http://schemas.microsoft.com/office/word/2006/wordml" xmlns:wps="http://schemas.microsoft.com/office/word/2010/wordprocessingShape" mc:Ignorable="w14 w15 w16se wp14">
   <w:body>
     <w:p>
       <w:pPr>
@@ -17,6 +17,7 @@
           <w:noProof/>
           <w:sz w:val="24"/>
           <w:szCs w:val="24"/>
+          <w:lang w:eastAsia="es-ES"/>
         </w:rPr>
         <mc:AlternateContent>
           <mc:Choice Requires="wps">
@@ -119,7 +120,7 @@
           </mc:Choice>
           <mc:Fallback>
             <w:pict>
-              <v:roundrect w14:anchorId="6E4B961C" id="Rectángulo: esquinas redondeadas 1" o:spid="_x0000_s1026" style="position:absolute;left:0;text-align:left;margin-left:.7pt;margin-top:-27.95pt;width:494pt;height:36.05pt;z-index:251658240;visibility:visible;mso-wrap-style:square;mso-height-percent:0;mso-wrap-distance-left:9pt;mso-wrap-distance-top:0;mso-wrap-distance-right:9pt;mso-wrap-distance-bottom:0;mso-position-horizontal:absolute;mso-position-horizontal-relative:text;mso-position-vertical:absolute;mso-position-vertical-relative:text;mso-height-percent:0;mso-height-relative:margin;v-text-anchor:middle" arcsize="10923f" o:gfxdata="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" fillcolor="#8dd873 [1945]" strokecolor="#00b050" strokeweight="3pt">
+              <v:roundrect w14:anchorId="6E4B961C" id="Rectángulo: esquinas redondeadas 1" o:spid="_x0000_s1026" style="position:absolute;left:0;text-align:left;margin-left:.7pt;margin-top:-27.95pt;width:494pt;height:36.05pt;z-index:251658240;visibility:visible;mso-wrap-style:square;mso-height-percent:0;mso-wrap-distance-left:9pt;mso-wrap-distance-top:0;mso-wrap-distance-right:9pt;mso-wrap-distance-bottom:0;mso-position-horizontal:absolute;mso-position-horizontal-relative:text;mso-position-vertical:absolute;mso-position-vertical-relative:text;mso-height-percent:0;mso-height-relative:margin;v-text-anchor:middle" arcsize="10923f" o:gfxdata="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" fillcolor="#8dd873 [1945]" strokecolor="#00b050" strokeweight="3pt">
                 <v:stroke joinstyle="miter"/>
                 <v:textbox>
                   <w:txbxContent>
@@ -176,6 +177,7 @@
       <w:r>
         <w:rPr>
           <w:noProof/>
+          <w:lang w:eastAsia="es-ES"/>
         </w:rPr>
         <w:drawing>
           <wp:anchor distT="0" distB="0" distL="114300" distR="114300" simplePos="0" relativeHeight="251668480" behindDoc="0" locked="0" layoutInCell="1" allowOverlap="1" wp14:anchorId="139B6ACF" wp14:editId="76FB156E">
@@ -481,7 +483,13 @@
         <w:rPr>
           <w:rFonts w:ascii="Avenir Next LT Pro" w:hAnsi="Avenir Next LT Pro"/>
         </w:rPr>
-        <w:t xml:space="preserve"> en un instante de tiempo de 5ms</w:t>
+        <w:t xml:space="preserve"> en un </w:t>
+      </w:r>
+      <w:r>
+        <w:rPr>
+          <w:rFonts w:ascii="Avenir Next LT Pro" w:hAnsi="Avenir Next LT Pro"/>
+        </w:rPr>
+        <w:t>mismo instante</w:t>
       </w:r>
       <w:r>
         <w:rPr>
@@ -525,7 +533,13 @@
         <w:rPr>
           <w:rFonts w:ascii="Avenir Next LT Pro" w:hAnsi="Avenir Next LT Pro"/>
         </w:rPr>
-        <w:t xml:space="preserve">(el primero de la entrada) </w:t>
+        <w:t>(el nodo 1</w:t>
+      </w:r>
+      <w:r>
+        <w:rPr>
+          <w:rFonts w:ascii="Avenir Next LT Pro" w:hAnsi="Avenir Next LT Pro"/>
+        </w:rPr>
+        <w:t xml:space="preserve">) </w:t>
       </w:r>
       <w:r>
         <w:rPr>
@@ -539,7 +553,9 @@
         </w:rPr>
         <w:t>.</w:t>
       </w:r>
+      <w:bookmarkStart w:id="0" w:name="_GoBack"/>
     </w:p>
+    <w:bookmarkEnd w:id="0"/>
     <w:p>
       <w:pPr>
         <w:numPr>
@@ -575,7 +591,13 @@
         <w:rPr>
           <w:rFonts w:ascii="Avenir Next LT Pro" w:hAnsi="Avenir Next LT Pro"/>
         </w:rPr>
-        <w:t xml:space="preserve">(el último de la entrada) </w:t>
+        <w:t>(el nodo N</w:t>
+      </w:r>
+      <w:r>
+        <w:rPr>
+          <w:rFonts w:ascii="Avenir Next LT Pro" w:hAnsi="Avenir Next LT Pro"/>
+        </w:rPr>
+        <w:t xml:space="preserve">) </w:t>
       </w:r>
       <w:r>
         <w:rPr>
@@ -619,37 +641,7 @@
         <w:rPr>
           <w:rFonts w:ascii="Avenir Next LT Pro" w:hAnsi="Avenir Next LT Pro"/>
         </w:rPr>
-        <w:t xml:space="preserve"> (</w:t>
-      </w:r>
-      <w:r>
-        <w:rPr>
-          <w:rFonts w:ascii="Avenir Next LT Pro" w:hAnsi="Avenir Next LT Pro"/>
-        </w:rPr>
-        <w:t>en orden de</w:t>
-      </w:r>
-      <w:r>
-        <w:rPr>
-          <w:rFonts w:ascii="Avenir Next LT Pro" w:hAnsi="Avenir Next LT Pro"/>
-        </w:rPr>
-        <w:t xml:space="preserve"> mayor </w:t>
-      </w:r>
-      <w:r>
-        <w:rPr>
-          <w:rFonts w:ascii="Avenir Next LT Pro" w:hAnsi="Avenir Next LT Pro"/>
-        </w:rPr>
-        <w:t>a menor capacidad</w:t>
-      </w:r>
-      <w:r>
-        <w:rPr>
-          <w:rFonts w:ascii="Avenir Next LT Pro" w:hAnsi="Avenir Next LT Pro"/>
-        </w:rPr>
-        <w:t xml:space="preserve"> y en</w:t>
-      </w:r>
-      <w:r>
-        <w:rPr>
-          <w:rFonts w:ascii="Avenir Next LT Pro" w:hAnsi="Avenir Next LT Pro"/>
-        </w:rPr>
-        <w:t xml:space="preserve"> caso de empate</w:t>
+        <w:t>,</w:t>
       </w:r>
       <w:r>
         <w:rPr>
@@ -661,25 +653,13 @@
         <w:rPr>
           <w:rFonts w:ascii="Avenir Next LT Pro" w:hAnsi="Avenir Next LT Pro"/>
         </w:rPr>
-        <w:t xml:space="preserve">en </w:t>
-      </w:r>
-      <w:r>
-        <w:rPr>
-          <w:rFonts w:ascii="Avenir Next LT Pro" w:hAnsi="Avenir Next LT Pro"/>
-        </w:rPr>
-        <w:t>orden de entrada</w:t>
-      </w:r>
-      <w:r>
-        <w:rPr>
-          <w:rFonts w:ascii="Avenir Next LT Pro" w:hAnsi="Avenir Next LT Pro"/>
-        </w:rPr>
-        <w:t>)</w:t>
-      </w:r>
-      <w:r>
-        <w:rPr>
-          <w:rFonts w:ascii="Avenir Next LT Pro" w:hAnsi="Avenir Next LT Pro"/>
-        </w:rPr>
-        <w:t>, reduciendo su capacidad para transmitir información o incluso eliminándola por completo.</w:t>
+        <w:t>reduciendo su capacidad para transmitir información o incluso eliminándola por completo.</w:t>
+      </w:r>
+      <w:r>
+        <w:rPr>
+          <w:rFonts w:ascii="Avenir Next LT Pro" w:hAnsi="Avenir Next LT Pro"/>
+        </w:rPr>
+        <w:t xml:space="preserve"> Las conexiones neuronales se sabotean en orden de mayor a menor capacidad, y en caso de empate en orden de entrada.</w:t>
       </w:r>
     </w:p>
     <w:p>
@@ -735,7 +715,19 @@
         <w:rPr>
           <w:rFonts w:ascii="Avenir Next LT Pro" w:hAnsi="Avenir Next LT Pro"/>
         </w:rPr>
-        <w:t xml:space="preserve"> en un intervalo de tiempo de 5ms</w:t>
+        <w:t xml:space="preserve"> </w:t>
+      </w:r>
+      <w:r>
+        <w:rPr>
+          <w:rFonts w:ascii="Avenir Next LT Pro" w:hAnsi="Avenir Next LT Pro"/>
+        </w:rPr>
+        <w:t xml:space="preserve">en </w:t>
+      </w:r>
+      <w:r>
+        <w:rPr>
+          <w:rFonts w:ascii="Avenir Next LT Pro" w:hAnsi="Avenir Next LT Pro"/>
+        </w:rPr>
+        <w:t>el mismo instante</w:t>
       </w:r>
       <w:r>
         <w:rPr>
@@ -817,7 +809,14 @@
           <w:i/>
           <w:iCs/>
         </w:rPr>
-        <w:t xml:space="preserve"> (cosa que alegrará a Jorge)</w:t>
+        <w:t xml:space="preserve"> </w:t>
+      </w:r>
+      <w:r>
+        <w:rPr>
+          <w:rFonts w:ascii="Avenir Next LT Pro" w:hAnsi="Avenir Next LT Pro"/>
+          <w:iCs/>
+        </w:rPr>
+        <w:t>(cosa que alegrará a Jorge)</w:t>
       </w:r>
       <w:r>
         <w:rPr>
@@ -861,13 +860,26 @@
         <w:rPr>
           <w:rFonts w:ascii="Avenir Next LT Pro" w:hAnsi="Avenir Next LT Pro"/>
         </w:rPr>
-        <w:t>tras los sabotajes ocasionados por el vino.</w:t>
+        <w:t>tras los sa</w:t>
+      </w:r>
+      <w:r>
+        <w:rPr>
+          <w:rFonts w:ascii="Avenir Next LT Pro" w:hAnsi="Avenir Next LT Pro"/>
+        </w:rPr>
+        <w:t>botajes ocasionados por el vino. Puedes asumir que de un nodo al siguiente no pasa tiempo</w:t>
+      </w:r>
+      <w:r>
+        <w:rPr>
+          <w:rFonts w:ascii="Avenir Next LT Pro" w:hAnsi="Avenir Next LT Pro"/>
+        </w:rPr>
+        <w:t>.</w:t>
       </w:r>
     </w:p>
     <w:p>
       <w:r>
         <w:rPr>
           <w:noProof/>
+          <w:lang w:eastAsia="es-ES"/>
         </w:rPr>
         <mc:AlternateContent>
           <mc:Choice Requires="wpg">
@@ -1025,7 +1037,7 @@
               </wp:anchor>
             </w:drawing>
           </mc:Choice>
-          <mc:Fallback>
+          <mc:Fallback xmlns:w16sdtdh="http://schemas.microsoft.com/office/word/2020/wordml/sdtdatahash" xmlns:w16du="http://schemas.microsoft.com/office/word/2023/wordml/word16du" xmlns:w16="http://schemas.microsoft.com/office/word/2018/wordml" xmlns:w16cid="http://schemas.microsoft.com/office/word/2016/wordml/cid" xmlns:w16cex="http://schemas.microsoft.com/office/word/2018/wordml/cex" xmlns:oel="http://schemas.microsoft.com/office/2019/extlst" xmlns:am3d="http://schemas.microsoft.com/office/drawing/2017/model3d" xmlns:aink="http://schemas.microsoft.com/office/drawing/2016/ink" xmlns:cx8="http://schemas.microsoft.com/office/drawing/2016/5/14/chartex" xmlns:cx7="http://schemas.microsoft.com/office/drawing/2016/5/13/chartex" xmlns:cx6="http://schemas.microsoft.com/office/drawing/2016/5/12/chartex" xmlns:cx5="http://schemas.microsoft.com/office/drawing/2016/5/11/chartex" xmlns:cx4="http://schemas.microsoft.com/office/drawing/2016/5/10/chartex" xmlns:cx3="http://schemas.microsoft.com/office/drawing/2016/5/9/chartex" xmlns:cx2="http://schemas.microsoft.com/office/drawing/2015/10/21/chartex" xmlns:cx1="http://schemas.microsoft.com/office/drawing/2015/9/8/chartex">
             <w:pict>
               <v:group w14:anchorId="595CF5DC" id="Grupo 5" o:spid="_x0000_s1026" style="position:absolute;margin-left:88pt;margin-top:.45pt;width:308.85pt;height:147.7pt;z-index:251667456" coordsize="39223,18757" o:gfxdata="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">
                 <v:shapetype id="_x0000_t75" coordsize="21600,21600" o:spt="75" o:preferrelative="t" path="m@4@5l@4@11@9@11@9@5xe" filled="f" stroked="f">
@@ -1117,7 +1129,19 @@
         <w:rPr>
           <w:rFonts w:ascii="Avenir Next LT Pro" w:hAnsi="Avenir Next LT Pro"/>
         </w:rPr>
-        <w:t xml:space="preserve">de la imagen </w:t>
+        <w:t>de la imagen</w:t>
+      </w:r>
+      <w:r>
+        <w:rPr>
+          <w:rFonts w:ascii="Avenir Next LT Pro" w:hAnsi="Avenir Next LT Pro"/>
+        </w:rPr>
+        <w:t>,</w:t>
+      </w:r>
+      <w:r>
+        <w:rPr>
+          <w:rFonts w:ascii="Avenir Next LT Pro" w:hAnsi="Avenir Next LT Pro"/>
+        </w:rPr>
+        <w:t xml:space="preserve"> </w:t>
       </w:r>
       <w:r>
         <w:rPr>
@@ -1330,7 +1354,6 @@
           <w:b/>
           <w:bCs/>
         </w:rPr>
-        <w:lastRenderedPageBreak/>
         <w:t>Entrada:</w:t>
       </w:r>
     </w:p>
@@ -1348,6 +1371,7 @@
         <w:rPr>
           <w:rFonts w:ascii="Avenir Next LT Pro" w:hAnsi="Avenir Next LT Pro"/>
         </w:rPr>
+        <w:lastRenderedPageBreak/>
         <w:t>La entrada consiste en lo siguiente:</w:t>
       </w:r>
     </w:p>
@@ -1383,7 +1407,49 @@
         <w:rPr>
           <w:rFonts w:ascii="Avenir Next LT Pro" w:hAnsi="Avenir Next LT Pro"/>
         </w:rPr>
-        <w:t xml:space="preserve"> (2≤N≤</w:t>
+        <w:t xml:space="preserve"> (2</w:t>
+      </w:r>
+      <w:r>
+        <w:rPr>
+          <w:rFonts w:ascii="Avenir Next LT Pro" w:hAnsi="Avenir Next LT Pro"/>
+        </w:rPr>
+        <w:t xml:space="preserve"> </w:t>
+      </w:r>
+      <w:r>
+        <w:rPr>
+          <w:rFonts w:ascii="Avenir Next LT Pro" w:hAnsi="Avenir Next LT Pro"/>
+        </w:rPr>
+        <w:t>≤</w:t>
+      </w:r>
+      <w:r>
+        <w:rPr>
+          <w:rFonts w:ascii="Avenir Next LT Pro" w:hAnsi="Avenir Next LT Pro"/>
+        </w:rPr>
+        <w:t xml:space="preserve"> </w:t>
+      </w:r>
+      <w:r>
+        <w:rPr>
+          <w:rFonts w:ascii="Avenir Next LT Pro" w:hAnsi="Avenir Next LT Pro"/>
+        </w:rPr>
+        <w:t>N</w:t>
+      </w:r>
+      <w:r>
+        <w:rPr>
+          <w:rFonts w:ascii="Avenir Next LT Pro" w:hAnsi="Avenir Next LT Pro"/>
+        </w:rPr>
+        <w:t xml:space="preserve"> </w:t>
+      </w:r>
+      <w:r>
+        <w:rPr>
+          <w:rFonts w:ascii="Avenir Next LT Pro" w:hAnsi="Avenir Next LT Pro"/>
+        </w:rPr>
+        <w:t>≤</w:t>
+      </w:r>
+      <w:r>
+        <w:rPr>
+          <w:rFonts w:ascii="Avenir Next LT Pro" w:hAnsi="Avenir Next LT Pro"/>
+        </w:rPr>
+        <w:t xml:space="preserve"> </w:t>
       </w:r>
       <w:r>
         <w:rPr>
@@ -1401,7 +1467,19 @@
         <w:rPr>
           <w:rFonts w:ascii="Avenir Next LT Pro" w:hAnsi="Avenir Next LT Pro"/>
         </w:rPr>
-        <w:t>): El número de nodos en el grafo.</w:t>
+        <w:t xml:space="preserve">): El número de </w:t>
+      </w:r>
+      <w:r>
+        <w:rPr>
+          <w:rFonts w:ascii="Avenir Next LT Pro" w:hAnsi="Avenir Next LT Pro"/>
+        </w:rPr>
+        <w:t>regiones cerebrales</w:t>
+      </w:r>
+      <w:r>
+        <w:rPr>
+          <w:rFonts w:ascii="Avenir Next LT Pro" w:hAnsi="Avenir Next LT Pro"/>
+        </w:rPr>
+        <w:t xml:space="preserve"> en el grafo.</w:t>
       </w:r>
     </w:p>
     <w:p>
@@ -1448,7 +1526,49 @@
         <w:rPr>
           <w:rFonts w:ascii="Avenir Next LT Pro" w:hAnsi="Avenir Next LT Pro"/>
         </w:rPr>
-        <w:t>≤M≤10</w:t>
+        <w:t xml:space="preserve"> </w:t>
+      </w:r>
+      <w:r>
+        <w:rPr>
+          <w:rFonts w:ascii="Avenir Next LT Pro" w:hAnsi="Avenir Next LT Pro"/>
+        </w:rPr>
+        <w:t>≤</w:t>
+      </w:r>
+      <w:r>
+        <w:rPr>
+          <w:rFonts w:ascii="Avenir Next LT Pro" w:hAnsi="Avenir Next LT Pro"/>
+        </w:rPr>
+        <w:t xml:space="preserve"> </w:t>
+      </w:r>
+      <w:r>
+        <w:rPr>
+          <w:rFonts w:ascii="Avenir Next LT Pro" w:hAnsi="Avenir Next LT Pro"/>
+        </w:rPr>
+        <w:t>M</w:t>
+      </w:r>
+      <w:r>
+        <w:rPr>
+          <w:rFonts w:ascii="Avenir Next LT Pro" w:hAnsi="Avenir Next LT Pro"/>
+        </w:rPr>
+        <w:t xml:space="preserve"> </w:t>
+      </w:r>
+      <w:r>
+        <w:rPr>
+          <w:rFonts w:ascii="Avenir Next LT Pro" w:hAnsi="Avenir Next LT Pro"/>
+        </w:rPr>
+        <w:t>≤</w:t>
+      </w:r>
+      <w:r>
+        <w:rPr>
+          <w:rFonts w:ascii="Avenir Next LT Pro" w:hAnsi="Avenir Next LT Pro"/>
+        </w:rPr>
+        <w:t xml:space="preserve"> </w:t>
+      </w:r>
+      <w:r>
+        <w:rPr>
+          <w:rFonts w:ascii="Avenir Next LT Pro" w:hAnsi="Avenir Next LT Pro"/>
+        </w:rPr>
+        <w:t>10</w:t>
       </w:r>
       <w:r>
         <w:rPr>
@@ -1460,7 +1580,19 @@
         <w:rPr>
           <w:rFonts w:ascii="Avenir Next LT Pro" w:hAnsi="Avenir Next LT Pro"/>
         </w:rPr>
-        <w:t>): El número de conexiones entre nodos.</w:t>
+        <w:t xml:space="preserve">): El número de conexiones entre </w:t>
+      </w:r>
+      <w:r>
+        <w:rPr>
+          <w:rFonts w:ascii="Avenir Next LT Pro" w:hAnsi="Avenir Next LT Pro"/>
+        </w:rPr>
+        <w:t>las regiones cerebrales</w:t>
+      </w:r>
+      <w:r>
+        <w:rPr>
+          <w:rFonts w:ascii="Avenir Next LT Pro" w:hAnsi="Avenir Next LT Pro"/>
+        </w:rPr>
+        <w:t>.</w:t>
       </w:r>
     </w:p>
     <w:p>
@@ -1495,13 +1627,55 @@
         <w:rPr>
           <w:rFonts w:ascii="Avenir Next LT Pro" w:hAnsi="Avenir Next LT Pro"/>
         </w:rPr>
-        <w:t xml:space="preserve"> (1≤Z≤</w:t>
-      </w:r>
-      <w:r>
-        <w:rPr>
-          <w:rFonts w:ascii="Avenir Next LT Pro" w:hAnsi="Avenir Next LT Pro"/>
-        </w:rPr>
-        <w:t xml:space="preserve"> 10^6</w:t>
+        <w:t xml:space="preserve"> (1</w:t>
+      </w:r>
+      <w:r>
+        <w:rPr>
+          <w:rFonts w:ascii="Avenir Next LT Pro" w:hAnsi="Avenir Next LT Pro"/>
+        </w:rPr>
+        <w:t xml:space="preserve"> </w:t>
+      </w:r>
+      <w:r>
+        <w:rPr>
+          <w:rFonts w:ascii="Avenir Next LT Pro" w:hAnsi="Avenir Next LT Pro"/>
+        </w:rPr>
+        <w:t>≤</w:t>
+      </w:r>
+      <w:r>
+        <w:rPr>
+          <w:rFonts w:ascii="Avenir Next LT Pro" w:hAnsi="Avenir Next LT Pro"/>
+        </w:rPr>
+        <w:t xml:space="preserve"> </w:t>
+      </w:r>
+      <w:r>
+        <w:rPr>
+          <w:rFonts w:ascii="Avenir Next LT Pro" w:hAnsi="Avenir Next LT Pro"/>
+        </w:rPr>
+        <w:t>Z</w:t>
+      </w:r>
+      <w:r>
+        <w:rPr>
+          <w:rFonts w:ascii="Avenir Next LT Pro" w:hAnsi="Avenir Next LT Pro"/>
+        </w:rPr>
+        <w:t xml:space="preserve"> </w:t>
+      </w:r>
+      <w:r>
+        <w:rPr>
+          <w:rFonts w:ascii="Avenir Next LT Pro" w:hAnsi="Avenir Next LT Pro"/>
+        </w:rPr>
+        <w:t>≤</w:t>
+      </w:r>
+      <w:r>
+        <w:rPr>
+          <w:rFonts w:ascii="Avenir Next LT Pro" w:hAnsi="Avenir Next LT Pro"/>
+        </w:rPr>
+        <w:t xml:space="preserve"> </w:t>
+      </w:r>
+      <w:r>
+        <w:rPr>
+          <w:rFonts w:ascii="Avenir Next LT Pro" w:hAnsi="Avenir Next LT Pro"/>
+        </w:rPr>
+        <w:t>10^6</w:t>
       </w:r>
       <w:r>
         <w:rPr>
@@ -1582,7 +1756,19 @@
         <w:rPr>
           <w:rFonts w:ascii="Avenir Next LT Pro" w:hAnsi="Avenir Next LT Pro"/>
         </w:rPr>
-        <w:t xml:space="preserve"> (1≤</w:t>
+        <w:t xml:space="preserve"> (1</w:t>
+      </w:r>
+      <w:r>
+        <w:rPr>
+          <w:rFonts w:ascii="Avenir Next LT Pro" w:hAnsi="Avenir Next LT Pro"/>
+        </w:rPr>
+        <w:t xml:space="preserve"> </w:t>
+      </w:r>
+      <w:r>
+        <w:rPr>
+          <w:rFonts w:ascii="Avenir Next LT Pro" w:hAnsi="Avenir Next LT Pro"/>
+        </w:rPr>
+        <w:t>≤</w:t>
       </w:r>
       <w:r>
         <w:rPr>
@@ -1618,13 +1804,19 @@
         <w:rPr>
           <w:rFonts w:ascii="Avenir Next LT Pro" w:hAnsi="Avenir Next LT Pro"/>
         </w:rPr>
-        <w:t xml:space="preserve"> |</w:t>
-      </w:r>
-      <w:r>
-        <w:rPr>
-          <w:rFonts w:ascii="Avenir Next LT Pro" w:hAnsi="Avenir Next LT Pro"/>
-        </w:rPr>
-        <w:t xml:space="preserve"> 1</w:t>
+        <w:t xml:space="preserve"> | </w:t>
+      </w:r>
+      <w:r>
+        <w:rPr>
+          <w:rFonts w:ascii="Avenir Next LT Pro" w:hAnsi="Avenir Next LT Pro"/>
+        </w:rPr>
+        <w:t>1</w:t>
+      </w:r>
+      <w:r>
+        <w:rPr>
+          <w:rFonts w:ascii="Avenir Next LT Pro" w:hAnsi="Avenir Next LT Pro"/>
+        </w:rPr>
+        <w:t xml:space="preserve"> </w:t>
       </w:r>
       <w:r>
         <w:rPr>
@@ -1654,7 +1846,19 @@
         <w:rPr>
           <w:rFonts w:ascii="Avenir Next LT Pro" w:hAnsi="Avenir Next LT Pro"/>
         </w:rPr>
-        <w:t>≤10</w:t>
+        <w:t>≤</w:t>
+      </w:r>
+      <w:r>
+        <w:rPr>
+          <w:rFonts w:ascii="Avenir Next LT Pro" w:hAnsi="Avenir Next LT Pro"/>
+        </w:rPr>
+        <w:t xml:space="preserve"> </w:t>
+      </w:r>
+      <w:r>
+        <w:rPr>
+          <w:rFonts w:ascii="Avenir Next LT Pro" w:hAnsi="Avenir Next LT Pro"/>
+        </w:rPr>
+        <w:t>10</w:t>
       </w:r>
       <w:r>
         <w:rPr>
@@ -1684,31 +1888,19 @@
         <w:rPr>
           <w:rFonts w:ascii="Avenir Next LT Pro" w:hAnsi="Avenir Next LT Pro"/>
         </w:rPr>
+        <w:t xml:space="preserve">las </w:t>
+      </w:r>
+      <w:r>
+        <w:rPr>
+          <w:rFonts w:ascii="Avenir Next LT Pro" w:hAnsi="Avenir Next LT Pro"/>
+        </w:rPr>
         <w:t xml:space="preserve">aristas </w:t>
       </w:r>
       <w:r>
         <w:rPr>
           <w:rFonts w:ascii="Avenir Next LT Pro" w:hAnsi="Avenir Next LT Pro"/>
         </w:rPr>
-        <w:t>dirigida</w:t>
-      </w:r>
-      <w:r>
-        <w:rPr>
-          <w:rFonts w:ascii="Avenir Next LT Pro" w:hAnsi="Avenir Next LT Pro"/>
-        </w:rPr>
-        <w:t>s</w:t>
-      </w:r>
-      <w:r>
-        <w:rPr>
-          <w:rFonts w:ascii="Avenir Next LT Pro" w:hAnsi="Avenir Next LT Pro"/>
-        </w:rPr>
-        <w:t xml:space="preserve"> únicas</w:t>
-      </w:r>
-      <w:r>
-        <w:rPr>
-          <w:rFonts w:ascii="Avenir Next LT Pro" w:hAnsi="Avenir Next LT Pro"/>
-        </w:rPr>
-        <w:t xml:space="preserve"> desde </w:t>
+        <w:t xml:space="preserve">desde </w:t>
       </w:r>
       <w:r>
         <w:rPr>
@@ -1739,6 +1931,12 @@
           <w:rFonts w:ascii="Avenir Next LT Pro" w:hAnsi="Avenir Next LT Pro"/>
         </w:rPr>
         <w:t>.</w:t>
+      </w:r>
+      <w:r>
+        <w:rPr>
+          <w:rFonts w:ascii="Avenir Next LT Pro" w:hAnsi="Avenir Next LT Pro"/>
+        </w:rPr>
+        <w:t xml:space="preserve"> Puedes asumir que no se repiten aristas.</w:t>
       </w:r>
     </w:p>
     <w:p>
@@ -2001,6 +2199,7 @@
           <w:noProof/>
           <w:sz w:val="24"/>
           <w:szCs w:val="24"/>
+          <w:lang w:eastAsia="es-ES"/>
         </w:rPr>
         <mc:AlternateContent>
           <mc:Choice Requires="wps">
@@ -2442,7 +2641,7 @@
           </mc:Choice>
           <mc:Fallback>
             <w:pict>
-              <v:roundrect w14:anchorId="59B8AA3E" id="_x0000_s1027" style="position:absolute;margin-left:-4.15pt;margin-top:23.25pt;width:122.6pt;height:195.7pt;z-index:251661312;visibility:visible;mso-wrap-style:square;mso-width-percent:0;mso-height-percent:0;mso-wrap-distance-left:9pt;mso-wrap-distance-top:0;mso-wrap-distance-right:9pt;mso-wrap-distance-bottom:0;mso-position-horizontal:absolute;mso-position-horizontal-relative:text;mso-position-vertical:absolute;mso-position-vertical-relative:text;mso-width-percent:0;mso-height-percent:0;mso-width-relative:margin;mso-height-relative:margin;v-text-anchor:top" arcsize="10923f" o:gfxdata="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" fillcolor="#8dd873 [1945]" strokecolor="#00b050" strokeweight="3pt">
+              <v:roundrect w14:anchorId="59B8AA3E" id="_x0000_s1027" style="position:absolute;margin-left:-4.15pt;margin-top:23.25pt;width:122.6pt;height:195.7pt;z-index:251661312;visibility:visible;mso-wrap-style:square;mso-width-percent:0;mso-height-percent:0;mso-wrap-distance-left:9pt;mso-wrap-distance-top:0;mso-wrap-distance-right:9pt;mso-wrap-distance-bottom:0;mso-position-horizontal:absolute;mso-position-horizontal-relative:text;mso-position-vertical:absolute;mso-position-vertical-relative:text;mso-width-percent:0;mso-height-percent:0;mso-width-relative:margin;mso-height-relative:margin;v-text-anchor:top" arcsize="10923f" o:gfxdata="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" fillcolor="#8dd873 [1945]" strokecolor="#00b050" strokeweight="3pt">
                 <v:stroke joinstyle="miter"/>
                 <v:textbox>
                   <w:txbxContent>
@@ -2998,6 +3197,7 @@
           <w:noProof/>
           <w:sz w:val="24"/>
           <w:szCs w:val="24"/>
+          <w:lang w:eastAsia="es-ES"/>
         </w:rPr>
         <mc:AlternateContent>
           <mc:Choice Requires="wps">
@@ -3169,7 +3369,7 @@
           </mc:Choice>
           <mc:Fallback>
             <w:pict>
-              <v:roundrect w14:anchorId="29798C5D" id="_x0000_s1028" style="position:absolute;margin-left:-.4pt;margin-top:7.5pt;width:205.9pt;height:86.1pt;z-index:251663360;visibility:visible;mso-wrap-style:square;mso-width-percent:0;mso-height-percent:0;mso-wrap-distance-left:9pt;mso-wrap-distance-top:0;mso-wrap-distance-right:9pt;mso-wrap-distance-bottom:0;mso-position-horizontal:absolute;mso-position-horizontal-relative:text;mso-position-vertical:absolute;mso-position-vertical-relative:text;mso-width-percent:0;mso-height-percent:0;mso-width-relative:margin;mso-height-relative:margin;v-text-anchor:middle" arcsize="10923f" o:gfxdata="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" fillcolor="#8dd873 [1945]" strokecolor="#00b050" strokeweight="3pt">
+              <v:roundrect w14:anchorId="29798C5D" id="_x0000_s1028" style="position:absolute;margin-left:-.4pt;margin-top:7.5pt;width:205.9pt;height:86.1pt;z-index:251663360;visibility:visible;mso-wrap-style:square;mso-width-percent:0;mso-height-percent:0;mso-wrap-distance-left:9pt;mso-wrap-distance-top:0;mso-wrap-distance-right:9pt;mso-wrap-distance-bottom:0;mso-position-horizontal:absolute;mso-position-horizontal-relative:text;mso-position-vertical:absolute;mso-position-vertical-relative:text;mso-width-percent:0;mso-height-percent:0;mso-width-relative:margin;mso-height-relative:margin;v-text-anchor:middle" arcsize="10923f" o:gfxdata="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" fillcolor="#8dd873 [1945]" strokecolor="#00b050" strokeweight="3pt">
                 <v:stroke joinstyle="miter"/>
                 <v:textbox>
                   <w:txbxContent>
@@ -3282,7 +3482,7 @@
 </file>
 
 <file path=word/endnotes.xml><?xml version="1.0" encoding="utf-8"?>
-<w:endnotes xmlns:wpc="http://schemas.microsoft.com/office/word/2010/wordprocessingCanvas" xmlns:cx="http://schemas.microsoft.com/office/drawing/2014/chartex" xmlns:cx1="http://schemas.microsoft.com/office/drawing/2015/9/8/chartex" xmlns:cx2="http://schemas.microsoft.com/office/drawing/2015/10/21/chartex" xmlns:cx3="http://schemas.microsoft.com/office/drawing/2016/5/9/chartex" xmlns:cx4="http://schemas.microsoft.com/office/drawing/2016/5/10/chartex" xmlns:cx5="http://schemas.microsoft.com/office/drawing/2016/5/11/chartex" xmlns:cx6="http://schemas.microsoft.com/office/drawing/2016/5/12/chartex" xmlns:cx7="http://schemas.microsoft.com/office/drawing/2016/5/13/chartex" xmlns:cx8="http://schemas.microsoft.com/office/drawing/2016/5/14/chartex" xmlns:mc="http://schemas.openxmlformats.org/markup-compatibility/2006" xmlns:aink="http://schemas.microsoft.com/office/drawing/2016/ink" xmlns:am3d="http://schemas.microsoft.com/office/drawing/2017/model3d" xmlns:o="urn:schemas-microsoft-com:office:office" xmlns:oel="http://schemas.microsoft.com/office/2019/extlst" xmlns:r="http://schemas.openxmlformats.org/officeDocument/2006/relationships" xmlns:m="http://schemas.openxmlformats.org/officeDocument/2006/math" xmlns:v="urn:schemas-microsoft-com:vml" xmlns:wp14="http://schemas.microsoft.com/office/word/2010/wordprocessingDrawing" xmlns:wp="http://schemas.openxmlformats.org/drawingml/2006/wordprocessingDrawing" xmlns:w10="urn:schemas-microsoft-com:office:word" xmlns:w="http://schemas.openxmlformats.org/wordprocessingml/2006/main" xmlns:w14="http://schemas.microsoft.com/office/word/2010/wordml" xmlns:w15="http://schemas.microsoft.com/office/word/2012/wordml" xmlns:w16cex="http://schemas.microsoft.com/office/word/2018/wordml/cex" xmlns:w16cid="http://schemas.microsoft.com/office/word/2016/wordml/cid" xmlns:w16="http://schemas.microsoft.com/office/word/2018/wordml" xmlns:w16du="http://schemas.microsoft.com/office/word/2023/wordml/word16du" xmlns:w16sdtdh="http://schemas.microsoft.com/office/word/2020/wordml/sdtdatahash" xmlns:w16se="http://schemas.microsoft.com/office/word/2015/wordml/symex" xmlns:wpg="http://schemas.microsoft.com/office/word/2010/wordprocessingGroup" xmlns:wpi="http://schemas.microsoft.com/office/word/2010/wordprocessingInk" xmlns:wne="http://schemas.microsoft.com/office/word/2006/wordml" xmlns:wps="http://schemas.microsoft.com/office/word/2010/wordprocessingShape" mc:Ignorable="w14 w15 w16se w16cid w16 w16cex w16sdtdh w16du wp14">
+<w:endnotes xmlns:wpc="http://schemas.microsoft.com/office/word/2010/wordprocessingCanvas" xmlns:cx="http://schemas.microsoft.com/office/drawing/2014/chartex" xmlns:mc="http://schemas.openxmlformats.org/markup-compatibility/2006" xmlns:o="urn:schemas-microsoft-com:office:office" xmlns:r="http://schemas.openxmlformats.org/officeDocument/2006/relationships" xmlns:m="http://schemas.openxmlformats.org/officeDocument/2006/math" xmlns:v="urn:schemas-microsoft-com:vml" xmlns:wp14="http://schemas.microsoft.com/office/word/2010/wordprocessingDrawing" xmlns:wp="http://schemas.openxmlformats.org/drawingml/2006/wordprocessingDrawing" xmlns:w10="urn:schemas-microsoft-com:office:word" xmlns:w="http://schemas.openxmlformats.org/wordprocessingml/2006/main" xmlns:w14="http://schemas.microsoft.com/office/word/2010/wordml" xmlns:w15="http://schemas.microsoft.com/office/word/2012/wordml" xmlns:w16se="http://schemas.microsoft.com/office/word/2015/wordml/symex" xmlns:wpg="http://schemas.microsoft.com/office/word/2010/wordprocessingGroup" xmlns:wpi="http://schemas.microsoft.com/office/word/2010/wordprocessingInk" xmlns:wne="http://schemas.microsoft.com/office/word/2006/wordml" xmlns:wps="http://schemas.microsoft.com/office/word/2010/wordprocessingShape" mc:Ignorable="w14 w15 w16se wp14">
   <w:endnote w:type="separator" w:id="-1">
     <w:p>
       <w:pPr>
@@ -3307,7 +3507,7 @@
 </file>
 
 <file path=word/footnotes.xml><?xml version="1.0" encoding="utf-8"?>
-<w:footnotes xmlns:wpc="http://schemas.microsoft.com/office/word/2010/wordprocessingCanvas" xmlns:cx="http://schemas.microsoft.com/office/drawing/2014/chartex" xmlns:cx1="http://schemas.microsoft.com/office/drawing/2015/9/8/chartex" xmlns:cx2="http://schemas.microsoft.com/office/drawing/2015/10/21/chartex" xmlns:cx3="http://schemas.microsoft.com/office/drawing/2016/5/9/chartex" xmlns:cx4="http://schemas.microsoft.com/office/drawing/2016/5/10/chartex" xmlns:cx5="http://schemas.microsoft.com/office/drawing/2016/5/11/chartex" xmlns:cx6="http://schemas.microsoft.com/office/drawing/2016/5/12/chartex" xmlns:cx7="http://schemas.microsoft.com/office/drawing/2016/5/13/chartex" xmlns:cx8="http://schemas.microsoft.com/office/drawing/2016/5/14/chartex" xmlns:mc="http://schemas.openxmlformats.org/markup-compatibility/2006" xmlns:aink="http://schemas.microsoft.com/office/drawing/2016/ink" xmlns:am3d="http://schemas.microsoft.com/office/drawing/2017/model3d" xmlns:o="urn:schemas-microsoft-com:office:office" xmlns:oel="http://schemas.microsoft.com/office/2019/extlst" xmlns:r="http://schemas.openxmlformats.org/officeDocument/2006/relationships" xmlns:m="http://schemas.openxmlformats.org/officeDocument/2006/math" xmlns:v="urn:schemas-microsoft-com:vml" xmlns:wp14="http://schemas.microsoft.com/office/word/2010/wordprocessingDrawing" xmlns:wp="http://schemas.openxmlformats.org/drawingml/2006/wordprocessingDrawing" xmlns:w10="urn:schemas-microsoft-com:office:word" xmlns:w="http://schemas.openxmlformats.org/wordprocessingml/2006/main" xmlns:w14="http://schemas.microsoft.com/office/word/2010/wordml" xmlns:w15="http://schemas.microsoft.com/office/word/2012/wordml" xmlns:w16cex="http://schemas.microsoft.com/office/word/2018/wordml/cex" xmlns:w16cid="http://schemas.microsoft.com/office/word/2016/wordml/cid" xmlns:w16="http://schemas.microsoft.com/office/word/2018/wordml" xmlns:w16du="http://schemas.microsoft.com/office/word/2023/wordml/word16du" xmlns:w16sdtdh="http://schemas.microsoft.com/office/word/2020/wordml/sdtdatahash" xmlns:w16se="http://schemas.microsoft.com/office/word/2015/wordml/symex" xmlns:wpg="http://schemas.microsoft.com/office/word/2010/wordprocessingGroup" xmlns:wpi="http://schemas.microsoft.com/office/word/2010/wordprocessingInk" xmlns:wne="http://schemas.microsoft.com/office/word/2006/wordml" xmlns:wps="http://schemas.microsoft.com/office/word/2010/wordprocessingShape" mc:Ignorable="w14 w15 w16se w16cid w16 w16cex w16sdtdh w16du wp14">
+<w:footnotes xmlns:wpc="http://schemas.microsoft.com/office/word/2010/wordprocessingCanvas" xmlns:cx="http://schemas.microsoft.com/office/drawing/2014/chartex" xmlns:mc="http://schemas.openxmlformats.org/markup-compatibility/2006" xmlns:o="urn:schemas-microsoft-com:office:office" xmlns:r="http://schemas.openxmlformats.org/officeDocument/2006/relationships" xmlns:m="http://schemas.openxmlformats.org/officeDocument/2006/math" xmlns:v="urn:schemas-microsoft-com:vml" xmlns:wp14="http://schemas.microsoft.com/office/word/2010/wordprocessingDrawing" xmlns:wp="http://schemas.openxmlformats.org/drawingml/2006/wordprocessingDrawing" xmlns:w10="urn:schemas-microsoft-com:office:word" xmlns:w="http://schemas.openxmlformats.org/wordprocessingml/2006/main" xmlns:w14="http://schemas.microsoft.com/office/word/2010/wordml" xmlns:w15="http://schemas.microsoft.com/office/word/2012/wordml" xmlns:w16se="http://schemas.microsoft.com/office/word/2015/wordml/symex" xmlns:wpg="http://schemas.microsoft.com/office/word/2010/wordprocessingGroup" xmlns:wpi="http://schemas.microsoft.com/office/word/2010/wordprocessingInk" xmlns:wne="http://schemas.microsoft.com/office/word/2006/wordml" xmlns:wps="http://schemas.microsoft.com/office/word/2010/wordprocessingShape" mc:Ignorable="w14 w15 w16se wp14">
   <w:footnote w:type="separator" w:id="-1">
     <w:p>
       <w:pPr>
@@ -3332,7 +3532,7 @@
 </file>
 
 <file path=word/numbering.xml><?xml version="1.0" encoding="utf-8"?>
-<w:numbering xmlns:wpc="http://schemas.microsoft.com/office/word/2010/wordprocessingCanvas" xmlns:cx="http://schemas.microsoft.com/office/drawing/2014/chartex" xmlns:cx1="http://schemas.microsoft.com/office/drawing/2015/9/8/chartex" xmlns:cx2="http://schemas.microsoft.com/office/drawing/2015/10/21/chartex" xmlns:cx3="http://schemas.microsoft.com/office/drawing/2016/5/9/chartex" xmlns:cx4="http://schemas.microsoft.com/office/drawing/2016/5/10/chartex" xmlns:cx5="http://schemas.microsoft.com/office/drawing/2016/5/11/chartex" xmlns:cx6="http://schemas.microsoft.com/office/drawing/2016/5/12/chartex" xmlns:cx7="http://schemas.microsoft.com/office/drawing/2016/5/13/chartex" xmlns:cx8="http://schemas.microsoft.com/office/drawing/2016/5/14/chartex" xmlns:mc="http://schemas.openxmlformats.org/markup-compatibility/2006" xmlns:aink="http://schemas.microsoft.com/office/drawing/2016/ink" xmlns:am3d="http://schemas.microsoft.com/office/drawing/2017/model3d" xmlns:o="urn:schemas-microsoft-com:office:office" xmlns:oel="http://schemas.microsoft.com/office/2019/extlst" xmlns:r="http://schemas.openxmlformats.org/officeDocument/2006/relationships" xmlns:m="http://schemas.openxmlformats.org/officeDocument/2006/math" xmlns:v="urn:schemas-microsoft-com:vml" xmlns:wp14="http://schemas.microsoft.com/office/word/2010/wordprocessingDrawing" xmlns:wp="http://schemas.openxmlformats.org/drawingml/2006/wordprocessingDrawing" xmlns:w10="urn:schemas-microsoft-com:office:word" xmlns:w="http://schemas.openxmlformats.org/wordprocessingml/2006/main" xmlns:w14="http://schemas.microsoft.com/office/word/2010/wordml" xmlns:w15="http://schemas.microsoft.com/office/word/2012/wordml" xmlns:w16cex="http://schemas.microsoft.com/office/word/2018/wordml/cex" xmlns:w16cid="http://schemas.microsoft.com/office/word/2016/wordml/cid" xmlns:w16="http://schemas.microsoft.com/office/word/2018/wordml" xmlns:w16du="http://schemas.microsoft.com/office/word/2023/wordml/word16du" xmlns:w16sdtdh="http://schemas.microsoft.com/office/word/2020/wordml/sdtdatahash" xmlns:w16se="http://schemas.microsoft.com/office/word/2015/wordml/symex" xmlns:wpg="http://schemas.microsoft.com/office/word/2010/wordprocessingGroup" xmlns:wpi="http://schemas.microsoft.com/office/word/2010/wordprocessingInk" xmlns:wne="http://schemas.microsoft.com/office/word/2006/wordml" xmlns:wps="http://schemas.microsoft.com/office/word/2010/wordprocessingShape" mc:Ignorable="w14 w15 w16se w16cid w16 w16cex w16sdtdh w16du wp14">
+<w:numbering xmlns:wpc="http://schemas.microsoft.com/office/word/2010/wordprocessingCanvas" xmlns:cx="http://schemas.microsoft.com/office/drawing/2014/chartex" xmlns:mc="http://schemas.openxmlformats.org/markup-compatibility/2006" xmlns:o="urn:schemas-microsoft-com:office:office" xmlns:r="http://schemas.openxmlformats.org/officeDocument/2006/relationships" xmlns:m="http://schemas.openxmlformats.org/officeDocument/2006/math" xmlns:v="urn:schemas-microsoft-com:vml" xmlns:wp14="http://schemas.microsoft.com/office/word/2010/wordprocessingDrawing" xmlns:wp="http://schemas.openxmlformats.org/drawingml/2006/wordprocessingDrawing" xmlns:w10="urn:schemas-microsoft-com:office:word" xmlns:w="http://schemas.openxmlformats.org/wordprocessingml/2006/main" xmlns:w14="http://schemas.microsoft.com/office/word/2010/wordml" xmlns:w15="http://schemas.microsoft.com/office/word/2012/wordml" xmlns:w16se="http://schemas.microsoft.com/office/word/2015/wordml/symex" xmlns:wpg="http://schemas.microsoft.com/office/word/2010/wordprocessingGroup" xmlns:wpi="http://schemas.microsoft.com/office/word/2010/wordprocessingInk" xmlns:wne="http://schemas.microsoft.com/office/word/2006/wordml" xmlns:wps="http://schemas.microsoft.com/office/word/2010/wordprocessingShape" mc:Ignorable="w14 w15 w16se wp14">
   <w:abstractNum w:abstractNumId="0" w15:restartNumberingAfterBreak="0">
     <w:nsid w:val="0ED700AA"/>
     <w:multiLevelType w:val="multilevel"/>
@@ -3865,23 +4065,23 @@
       </w:rPr>
     </w:lvl>
   </w:abstractNum>
-  <w:num w:numId="1" w16cid:durableId="821119134">
+  <w:num w:numId="1">
     <w:abstractNumId w:val="3"/>
   </w:num>
-  <w:num w:numId="2" w16cid:durableId="1896625089">
+  <w:num w:numId="2">
     <w:abstractNumId w:val="1"/>
   </w:num>
-  <w:num w:numId="3" w16cid:durableId="1280331412">
+  <w:num w:numId="3">
     <w:abstractNumId w:val="2"/>
   </w:num>
-  <w:num w:numId="4" w16cid:durableId="2072653454">
+  <w:num w:numId="4">
     <w:abstractNumId w:val="0"/>
   </w:num>
 </w:numbering>
 </file>
 
 <file path=word/styles.xml><?xml version="1.0" encoding="utf-8"?>
-<w:styles xmlns:mc="http://schemas.openxmlformats.org/markup-compatibility/2006" xmlns:r="http://schemas.openxmlformats.org/officeDocument/2006/relationships" xmlns:w="http://schemas.openxmlformats.org/wordprocessingml/2006/main" xmlns:w14="http://schemas.microsoft.com/office/word/2010/wordml" xmlns:w15="http://schemas.microsoft.com/office/word/2012/wordml" xmlns:w16cex="http://schemas.microsoft.com/office/word/2018/wordml/cex" xmlns:w16cid="http://schemas.microsoft.com/office/word/2016/wordml/cid" xmlns:w16="http://schemas.microsoft.com/office/word/2018/wordml" xmlns:w16du="http://schemas.microsoft.com/office/word/2023/wordml/word16du" xmlns:w16sdtdh="http://schemas.microsoft.com/office/word/2020/wordml/sdtdatahash" xmlns:w16se="http://schemas.microsoft.com/office/word/2015/wordml/symex" mc:Ignorable="w14 w15 w16se w16cid w16 w16cex w16sdtdh w16du">
+<w:styles xmlns:mc="http://schemas.openxmlformats.org/markup-compatibility/2006" xmlns:r="http://schemas.openxmlformats.org/officeDocument/2006/relationships" xmlns:w="http://schemas.openxmlformats.org/wordprocessingml/2006/main" xmlns:w14="http://schemas.microsoft.com/office/word/2010/wordml" xmlns:w15="http://schemas.microsoft.com/office/word/2012/wordml" xmlns:w16se="http://schemas.microsoft.com/office/word/2015/wordml/symex" mc:Ignorable="w14 w15 w16se">
   <w:docDefaults>
     <w:rPrDefault>
       <w:rPr>
@@ -3899,7 +4099,7 @@
       </w:pPr>
     </w:pPrDefault>
   </w:docDefaults>
-  <w:latentStyles w:defLockedState="0" w:defUIPriority="99" w:defSemiHidden="0" w:defUnhideWhenUsed="0" w:defQFormat="0" w:count="376">
+  <w:latentStyles w:defLockedState="0" w:defUIPriority="99" w:defSemiHidden="0" w:defUnhideWhenUsed="0" w:defQFormat="0" w:count="371">
     <w:lsdException w:name="Normal" w:uiPriority="0" w:qFormat="1"/>
     <w:lsdException w:name="heading 1" w:uiPriority="9" w:qFormat="1"/>
     <w:lsdException w:name="heading 2" w:semiHidden="1" w:uiPriority="9" w:unhideWhenUsed="1" w:qFormat="1"/>
@@ -4271,11 +4471,6 @@
     <w:lsdException w:name="List Table 5 Dark Accent 6" w:uiPriority="50"/>
     <w:lsdException w:name="List Table 6 Colorful Accent 6" w:uiPriority="51"/>
     <w:lsdException w:name="List Table 7 Colorful Accent 6" w:uiPriority="52"/>
-    <w:lsdException w:name="Mention" w:semiHidden="1" w:unhideWhenUsed="1"/>
-    <w:lsdException w:name="Smart Hyperlink" w:semiHidden="1" w:unhideWhenUsed="1"/>
-    <w:lsdException w:name="Hashtag" w:semiHidden="1" w:unhideWhenUsed="1"/>
-    <w:lsdException w:name="Unresolved Mention" w:semiHidden="1" w:unhideWhenUsed="1"/>
-    <w:lsdException w:name="Smart Link" w:semiHidden="1" w:unhideWhenUsed="1"/>
   </w:latentStyles>
   <w:style w:type="paragraph" w:default="1" w:styleId="Normal">
     <w:name w:val="Normal"/>
@@ -5141,12 +5336,9 @@
 </file>
 
 <file path=customXml/item1.xml><?xml version="1.0" encoding="utf-8"?>
-<?mso-contentType ?>
-<FormTemplates xmlns="http://schemas.microsoft.com/sharepoint/v3/contenttype/forms">
-  <Display>DocumentLibraryForm</Display>
-  <Edit>DocumentLibraryForm</Edit>
-  <New>DocumentLibraryForm</New>
-</FormTemplates>
+<p:properties xmlns:p="http://schemas.microsoft.com/office/2006/metadata/properties" xmlns:xsi="http://www.w3.org/2001/XMLSchema-instance" xmlns:pc="http://schemas.microsoft.com/office/infopath/2007/PartnerControls">
+  <documentManagement/>
+</p:properties>
 </file>
 
 <file path=customXml/item2.xml><?xml version="1.0" encoding="utf-8"?>
@@ -5294,15 +5486,19 @@
 </file>
 
 <file path=customXml/item3.xml><?xml version="1.0" encoding="utf-8"?>
-<p:properties xmlns:p="http://schemas.microsoft.com/office/2006/metadata/properties" xmlns:xsi="http://www.w3.org/2001/XMLSchema-instance" xmlns:pc="http://schemas.microsoft.com/office/infopath/2007/PartnerControls">
-  <documentManagement/>
-</p:properties>
+<?mso-contentType ?>
+<FormTemplates xmlns="http://schemas.microsoft.com/sharepoint/v3/contenttype/forms">
+  <Display>DocumentLibraryForm</Display>
+  <Edit>DocumentLibraryForm</Edit>
+  <New>DocumentLibraryForm</New>
+</FormTemplates>
 </file>
 
 <file path=customXml/itemProps1.xml><?xml version="1.0" encoding="utf-8"?>
-<ds:datastoreItem xmlns:ds="http://schemas.openxmlformats.org/officeDocument/2006/customXml" ds:itemID="{F64AA0E2-1CDB-4A71-B237-9F719B4743A9}">
+<ds:datastoreItem xmlns:ds="http://schemas.openxmlformats.org/officeDocument/2006/customXml" ds:itemID="{F2EB915E-510A-45A8-863B-286BD060A4D2}">
   <ds:schemaRefs>
-    <ds:schemaRef ds:uri="http://schemas.microsoft.com/sharepoint/v3/contenttype/forms"/>
+    <ds:schemaRef ds:uri="http://schemas.microsoft.com/office/2006/metadata/properties"/>
+    <ds:schemaRef ds:uri="http://schemas.microsoft.com/office/infopath/2007/PartnerControls"/>
   </ds:schemaRefs>
 </ds:datastoreItem>
 </file>
@@ -5326,10 +5522,9 @@
 </file>
 
 <file path=customXml/itemProps3.xml><?xml version="1.0" encoding="utf-8"?>
-<ds:datastoreItem xmlns:ds="http://schemas.openxmlformats.org/officeDocument/2006/customXml" ds:itemID="{F2EB915E-510A-45A8-863B-286BD060A4D2}">
+<ds:datastoreItem xmlns:ds="http://schemas.openxmlformats.org/officeDocument/2006/customXml" ds:itemID="{F64AA0E2-1CDB-4A71-B237-9F719B4743A9}">
   <ds:schemaRefs>
-    <ds:schemaRef ds:uri="http://schemas.microsoft.com/office/2006/metadata/properties"/>
-    <ds:schemaRef ds:uri="http://schemas.microsoft.com/office/infopath/2007/PartnerControls"/>
+    <ds:schemaRef ds:uri="http://schemas.microsoft.com/sharepoint/v3/contenttype/forms"/>
   </ds:schemaRefs>
 </ds:datastoreItem>
 </file>
</xml_diff>